<commit_message>
end to end working
</commit_message>
<xml_diff>
--- a/template.docx
+++ b/template.docx
@@ -14,83 +14,16 @@
         <w:rPr>
           <w:noProof/>
         </w:rPr>
-        <w:drawing>
-          <wp:anchor distT="0" distB="0" distL="114300" distR="114300" simplePos="0" relativeHeight="251658244" behindDoc="1" locked="0" layoutInCell="1" allowOverlap="1" wp14:anchorId="55766BD0" wp14:editId="5986C189">
-            <wp:simplePos x="0" y="0"/>
-            <wp:positionH relativeFrom="column">
-              <wp:posOffset>-922655</wp:posOffset>
-            </wp:positionH>
-            <wp:positionV relativeFrom="paragraph">
-              <wp:posOffset>-450850</wp:posOffset>
-            </wp:positionV>
-            <wp:extent cx="7700010" cy="4705350"/>
-            <wp:effectExtent l="0" t="0" r="0" b="6350"/>
-            <wp:wrapNone/>
-            <wp:docPr id="13236" name="Picture 13236"/>
-            <wp:cNvGraphicFramePr/>
-            <a:graphic xmlns:a="http://schemas.openxmlformats.org/drawingml/2006/main">
-              <a:graphicData uri="http://schemas.openxmlformats.org/drawingml/2006/picture">
-                <pic:pic xmlns:pic="http://schemas.openxmlformats.org/drawingml/2006/picture">
-                  <pic:nvPicPr>
-                    <pic:cNvPr id="13236" name="Picture 13236"/>
-                    <pic:cNvPicPr/>
-                  </pic:nvPicPr>
-                  <pic:blipFill>
-                    <a:blip r:embed="rId7" cstate="print">
-                      <a:extLst>
-                        <a:ext uri="{28A0092B-C50C-407E-A947-70E740481C1C}">
-                          <a14:useLocalDpi xmlns:a14="http://schemas.microsoft.com/office/drawing/2010/main"/>
-                        </a:ext>
-                      </a:extLst>
-                    </a:blip>
-                    <a:srcRect/>
-                    <a:stretch>
-                      <a:fillRect/>
-                    </a:stretch>
-                  </pic:blipFill>
-                  <pic:spPr bwMode="auto">
-                    <a:xfrm>
-                      <a:off x="0" y="0"/>
-                      <a:ext cx="7700010" cy="4705350"/>
-                    </a:xfrm>
-                    <a:prstGeom prst="rect">
-                      <a:avLst/>
-                    </a:prstGeom>
-                    <a:ln>
-                      <a:noFill/>
-                    </a:ln>
-                    <a:extLst>
-                      <a:ext uri="{53640926-AAD7-44D8-BBD7-CCE9431645EC}">
-                        <a14:shadowObscured xmlns:a14="http://schemas.microsoft.com/office/drawing/2010/main"/>
-                      </a:ext>
-                    </a:extLst>
-                  </pic:spPr>
-                </pic:pic>
-              </a:graphicData>
-            </a:graphic>
-            <wp14:sizeRelH relativeFrom="page">
-              <wp14:pctWidth>0</wp14:pctWidth>
-            </wp14:sizeRelH>
-            <wp14:sizeRelV relativeFrom="page">
-              <wp14:pctHeight>0</wp14:pctHeight>
-            </wp14:sizeRelV>
-          </wp:anchor>
-        </w:drawing>
-      </w:r>
-      <w:r>
-        <w:rPr>
-          <w:noProof/>
-        </w:rPr>
         <mc:AlternateContent>
           <mc:Choice Requires="wps">
             <w:drawing>
-              <wp:anchor distT="0" distB="0" distL="114300" distR="114300" simplePos="0" relativeHeight="251658240" behindDoc="0" locked="0" layoutInCell="1" allowOverlap="1" wp14:anchorId="744D4470" wp14:editId="332A7D74">
+              <wp:anchor distT="0" distB="0" distL="114300" distR="114300" simplePos="0" relativeHeight="251658240" behindDoc="0" locked="0" layoutInCell="1" allowOverlap="1" wp14:anchorId="744D4470" wp14:editId="30CA4FCF">
                 <wp:simplePos x="0" y="0"/>
                 <wp:positionH relativeFrom="column">
                   <wp:posOffset>301625</wp:posOffset>
                 </wp:positionH>
                 <wp:positionV relativeFrom="paragraph">
-                  <wp:posOffset>295119</wp:posOffset>
+                  <wp:posOffset>117534</wp:posOffset>
                 </wp:positionV>
                 <wp:extent cx="5313872" cy="3959524"/>
                 <wp:effectExtent l="0" t="0" r="0" b="3175"/>
@@ -276,7 +209,7 @@
           </mc:Choice>
           <mc:Fallback>
             <w:pict>
-              <v:rect w14:anchorId="744D4470" id="Rectangle 1" o:spid="_x0000_s1026" style="position:absolute;left:0;text-align:left;margin-left:23.75pt;margin-top:23.25pt;width:418.4pt;height:311.75pt;z-index:251658240;visibility:visible;mso-wrap-style:square;mso-width-percent:0;mso-height-percent:0;mso-wrap-distance-left:9pt;mso-wrap-distance-top:0;mso-wrap-distance-right:9pt;mso-wrap-distance-bottom:0;mso-position-horizontal:absolute;mso-position-horizontal-relative:text;mso-position-vertical:absolute;mso-position-vertical-relative:text;mso-width-percent:0;mso-height-percent:0;mso-width-relative:margin;mso-height-relative:margin;v-text-anchor:top" o:gfxdata="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" stroked="f" strokeweight="1pt">
+              <v:rect w14:anchorId="744D4470" id="Rectangle 1" o:spid="_x0000_s1026" style="position:absolute;left:0;text-align:left;margin-left:23.75pt;margin-top:9.25pt;width:418.4pt;height:311.75pt;z-index:251658240;visibility:visible;mso-wrap-style:square;mso-width-percent:0;mso-height-percent:0;mso-wrap-distance-left:9pt;mso-wrap-distance-top:0;mso-wrap-distance-right:9pt;mso-wrap-distance-bottom:0;mso-position-horizontal:absolute;mso-position-horizontal-relative:text;mso-position-vertical:absolute;mso-position-vertical-relative:text;mso-width-percent:0;mso-height-percent:0;mso-width-relative:margin;mso-height-relative:margin;v-text-anchor:top" o:gfxdata="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" stroked="f" strokeweight="1pt">
                 <v:fill opacity="43947f"/>
                 <v:textbox>
                   <w:txbxContent>
@@ -404,6 +337,72 @@
             </w:pict>
           </mc:Fallback>
         </mc:AlternateContent>
+      </w:r>
+      <w:r>
+        <w:rPr>
+          <w:noProof/>
+        </w:rPr>
+        <w:drawing>
+          <wp:anchor distT="0" distB="0" distL="114300" distR="114300" simplePos="0" relativeHeight="251658244" behindDoc="1" locked="0" layoutInCell="1" allowOverlap="1" wp14:anchorId="55766BD0" wp14:editId="71D8A56C">
+            <wp:simplePos x="0" y="0"/>
+            <wp:positionH relativeFrom="column">
+              <wp:posOffset>-988562</wp:posOffset>
+            </wp:positionH>
+            <wp:positionV relativeFrom="paragraph">
+              <wp:posOffset>-333375</wp:posOffset>
+            </wp:positionV>
+            <wp:extent cx="7837623" cy="4409739"/>
+            <wp:effectExtent l="0" t="0" r="0" b="0"/>
+            <wp:wrapNone/>
+            <wp:docPr id="13236" name="Picture 13236"/>
+            <wp:cNvGraphicFramePr/>
+            <a:graphic xmlns:a="http://schemas.openxmlformats.org/drawingml/2006/main">
+              <a:graphicData uri="http://schemas.openxmlformats.org/drawingml/2006/picture">
+                <pic:pic xmlns:pic="http://schemas.openxmlformats.org/drawingml/2006/picture">
+                  <pic:nvPicPr>
+                    <pic:cNvPr id="13236" name="Picture 13236"/>
+                    <pic:cNvPicPr/>
+                  </pic:nvPicPr>
+                  <pic:blipFill>
+                    <a:blip r:embed="rId7" cstate="print">
+                      <a:extLst>
+                        <a:ext uri="{28A0092B-C50C-407E-A947-70E740481C1C}">
+                          <a14:useLocalDpi xmlns:a14="http://schemas.microsoft.com/office/drawing/2010/main" val="0"/>
+                        </a:ext>
+                      </a:extLst>
+                    </a:blip>
+                    <a:stretch>
+                      <a:fillRect/>
+                    </a:stretch>
+                  </pic:blipFill>
+                  <pic:spPr bwMode="auto">
+                    <a:xfrm>
+                      <a:off x="0" y="0"/>
+                      <a:ext cx="7837623" cy="4409739"/>
+                    </a:xfrm>
+                    <a:prstGeom prst="rect">
+                      <a:avLst/>
+                    </a:prstGeom>
+                    <a:ln>
+                      <a:noFill/>
+                    </a:ln>
+                    <a:extLst>
+                      <a:ext uri="{53640926-AAD7-44D8-BBD7-CCE9431645EC}">
+                        <a14:shadowObscured xmlns:a14="http://schemas.microsoft.com/office/drawing/2010/main"/>
+                      </a:ext>
+                    </a:extLst>
+                  </pic:spPr>
+                </pic:pic>
+              </a:graphicData>
+            </a:graphic>
+            <wp14:sizeRelH relativeFrom="page">
+              <wp14:pctWidth>0</wp14:pctWidth>
+            </wp14:sizeRelH>
+            <wp14:sizeRelV relativeFrom="page">
+              <wp14:pctHeight>0</wp14:pctHeight>
+            </wp14:sizeRelV>
+          </wp:anchor>
+        </w:drawing>
       </w:r>
     </w:p>
     <w:p>
@@ -746,17 +745,8 @@
                                 <w:sz w:val="22"/>
                                 <w:szCs w:val="22"/>
                               </w:rPr>
-                              <w:t xml:space="preserve"> the </w:t>
+                              <w:t xml:space="preserve"> the kids</w:t>
                             </w:r>
-                            <w:proofErr w:type="gramStart"/>
-                            <w:r>
-                              <w:rPr>
-                                <w:sz w:val="22"/>
-                                <w:szCs w:val="22"/>
-                              </w:rPr>
-                              <w:t>kids</w:t>
-                            </w:r>
-                            <w:proofErr w:type="gramEnd"/>
                           </w:p>
                           <w:p>
                             <w:pPr>
@@ -785,17 +775,8 @@
                                 <w:sz w:val="22"/>
                                 <w:szCs w:val="22"/>
                               </w:rPr>
-                              <w:t xml:space="preserve"> seconds to clean </w:t>
+                              <w:t xml:space="preserve"> seconds to clean up</w:t>
                             </w:r>
-                            <w:proofErr w:type="gramStart"/>
-                            <w:r>
-                              <w:rPr>
-                                <w:sz w:val="22"/>
-                                <w:szCs w:val="22"/>
-                              </w:rPr>
-                              <w:t>up</w:t>
-                            </w:r>
-                            <w:proofErr w:type="gramEnd"/>
                           </w:p>
                           <w:p>
                             <w:pPr>
@@ -854,17 +835,8 @@
                                 <w:sz w:val="22"/>
                                 <w:szCs w:val="22"/>
                               </w:rPr>
-                              <w:t xml:space="preserve"> with 2 </w:t>
+                              <w:t xml:space="preserve"> with 2 songs</w:t>
                             </w:r>
-                            <w:proofErr w:type="gramStart"/>
-                            <w:r>
-                              <w:rPr>
-                                <w:sz w:val="22"/>
-                                <w:szCs w:val="22"/>
-                              </w:rPr>
-                              <w:t>songs</w:t>
-                            </w:r>
-                            <w:proofErr w:type="gramEnd"/>
                           </w:p>
                           <w:p>
                             <w:pPr>
@@ -1008,17 +980,8 @@
                                 <w:sz w:val="22"/>
                                 <w:szCs w:val="22"/>
                               </w:rPr>
-                              <w:t xml:space="preserve"> by </w:t>
+                              <w:t xml:space="preserve"> by age</w:t>
                             </w:r>
-                            <w:proofErr w:type="gramStart"/>
-                            <w:r>
-                              <w:rPr>
-                                <w:sz w:val="22"/>
-                                <w:szCs w:val="22"/>
-                              </w:rPr>
-                              <w:t>age</w:t>
-                            </w:r>
-                            <w:proofErr w:type="gramEnd"/>
                           </w:p>
                           <w:p>
                             <w:pPr>
@@ -1939,13 +1902,8 @@
         <w:pStyle w:val="Heading3"/>
       </w:pPr>
       <w:r>
-        <w:t xml:space="preserve">Why we </w:t>
-      </w:r>
-      <w:proofErr w:type="gramStart"/>
-      <w:r>
-        <w:t>worship</w:t>
-      </w:r>
-      <w:proofErr w:type="gramEnd"/>
+        <w:t>Why we worship</w:t>
+      </w:r>
     </w:p>
     <w:p>
       <w:r>
@@ -2175,6 +2133,29 @@
       </w:r>
     </w:p>
     <w:p>
+      <w:pPr>
+        <w:rPr>
+          <w:i/>
+          <w:iCs/>
+        </w:rPr>
+      </w:pPr>
+      <w:r>
+        <w:rPr>
+          <w:i/>
+          <w:iCs/>
+          <w:highlight w:val="yellow"/>
+        </w:rPr>
+        <w:t>REVIEW FOLLOWING</w:t>
+      </w:r>
+      <w:r>
+        <w:rPr>
+          <w:i/>
+          <w:iCs/>
+        </w:rPr>
+        <w:t xml:space="preserve"> and delete this line</w:t>
+      </w:r>
+    </w:p>
+    <w:p>
       <w:r>
         <w:t>{{BIG_QUESTION_TALK}}</w:t>
       </w:r>
@@ -2364,40 +2345,63 @@
       </w:r>
     </w:p>
     <w:p>
-      <w:r>
-        <w:t xml:space="preserve">Starting in </w:t>
-      </w:r>
-      <w:r>
-        <w:t xml:space="preserve">Genesis, read </w:t>
-      </w:r>
-      <w:r>
-        <w:t>with the class to</w:t>
-      </w:r>
-      <w:r>
-        <w:t xml:space="preserve"> </w:t>
-      </w:r>
-      <w:r>
-        <w:t>{{</w:t>
-      </w:r>
-      <w:r>
-        <w:t>BOOK_</w:t>
-      </w:r>
-      <w:r>
-        <w:t>REFERENCE}}</w:t>
-      </w:r>
-      <w:r>
-        <w:t>.</w:t>
+      <w:pPr>
+        <w:rPr>
+          <w:i/>
+          <w:iCs/>
+        </w:rPr>
+      </w:pPr>
+      <w:r>
+        <w:rPr>
+          <w:i/>
+          <w:iCs/>
+          <w:highlight w:val="yellow"/>
+        </w:rPr>
+        <w:t>REVIEW FOLLOWING</w:t>
+      </w:r>
+      <w:r>
+        <w:rPr>
+          <w:i/>
+          <w:iCs/>
+        </w:rPr>
+        <w:t xml:space="preserve"> and delete this line</w:t>
       </w:r>
     </w:p>
     <w:p>
       <w:r>
-        <w:t>Slide</w:t>
+        <w:t xml:space="preserve">Starting in </w:t>
+      </w:r>
+      <w:r>
+        <w:t xml:space="preserve">Genesis, read </w:t>
+      </w:r>
+      <w:r>
+        <w:t>with the class to</w:t>
       </w:r>
       <w:r>
         <w:t xml:space="preserve"> </w:t>
+      </w:r>
+      <w:r>
+        <w:t>{{</w:t>
+      </w:r>
+      <w:r>
+        <w:t>BOOK_</w:t>
+      </w:r>
+      <w:r>
+        <w:t>REFERENCE}}</w:t>
+      </w:r>
+      <w:r>
+        <w:t>.</w:t>
       </w:r>
     </w:p>
     <w:p>
+      <w:r>
+        <w:t>Slide</w:t>
+      </w:r>
+      <w:r>
+        <w:t xml:space="preserve"> </w:t>
+      </w:r>
+    </w:p>
+    <w:p>
       <w:pPr>
         <w:rPr>
           <w:i/>
@@ -2456,6 +2460,29 @@
       </w:pPr>
       <w:r>
         <w:rPr>
+          <w:i/>
+          <w:iCs/>
+          <w:highlight w:val="yellow"/>
+        </w:rPr>
+        <w:t>REVIEW FOLLOWING</w:t>
+      </w:r>
+      <w:r>
+        <w:rPr>
+          <w:i/>
+          <w:iCs/>
+        </w:rPr>
+        <w:t xml:space="preserve"> and delete this line</w:t>
+      </w:r>
+    </w:p>
+    <w:p>
+      <w:pPr>
+        <w:rPr>
+          <w:i/>
+          <w:iCs/>
+        </w:rPr>
+      </w:pPr>
+      <w:r>
+        <w:rPr>
           <w:b/>
           <w:bCs/>
         </w:rPr>
@@ -2479,10 +2506,40 @@
     <w:p>
       <w:pPr>
         <w:rPr>
+          <w:i/>
+          <w:iCs/>
+        </w:rPr>
+      </w:pPr>
+      <w:r>
+        <w:rPr>
+          <w:i/>
+          <w:iCs/>
+          <w:highlight w:val="yellow"/>
+        </w:rPr>
+        <w:t>REVIEW FOLLOWING</w:t>
+      </w:r>
+      <w:r>
+        <w:rPr>
+          <w:i/>
+          <w:iCs/>
+        </w:rPr>
+        <w:t xml:space="preserve"> and delete this line</w:t>
+      </w:r>
+    </w:p>
+    <w:p>
+      <w:pPr>
+        <w:rPr>
           <w:b/>
           <w:bCs/>
         </w:rPr>
       </w:pPr>
+      <w:r>
+        <w:rPr>
+          <w:b/>
+          <w:bCs/>
+        </w:rPr>
+        <w:t xml:space="preserve">SAY </w:t>
+      </w:r>
       <w:r>
         <w:rPr>
           <w:i/>
@@ -2544,6 +2601,7 @@
         <w:ind w:left="0" w:firstLine="0"/>
       </w:pPr>
       <w:r>
+        <w:lastRenderedPageBreak/>
         <w:t>M</w:t>
       </w:r>
       <w:r>
@@ -2619,7 +2677,6 @@
     </w:p>
     <w:p>
       <w:r>
-        <w:lastRenderedPageBreak/>
         <w:t xml:space="preserve">Make sure you hear them all reading it, do it a couple of times. </w:t>
       </w:r>
       <w:r>
@@ -2686,13 +2743,8 @@
         <w:pStyle w:val="Heading3"/>
       </w:pPr>
       <w:r>
-        <w:t xml:space="preserve">Break into small </w:t>
-      </w:r>
-      <w:proofErr w:type="gramStart"/>
-      <w:r>
-        <w:t>groups</w:t>
-      </w:r>
-      <w:proofErr w:type="gramEnd"/>
+        <w:t>Break into small groups</w:t>
+      </w:r>
     </w:p>
     <w:p>
       <w:pPr>
@@ -2770,15 +2822,7 @@
         <w:t>10</w:t>
       </w:r>
       <w:r>
-        <w:t xml:space="preserve"> minutes. Don’t </w:t>
-      </w:r>
-      <w:proofErr w:type="gramStart"/>
-      <w:r>
-        <w:t>rush, if</w:t>
-      </w:r>
-      <w:proofErr w:type="gramEnd"/>
-      <w:r>
-        <w:t xml:space="preserve"> a group runs a little long that’s okay.</w:t>
+        <w:t xml:space="preserve"> minutes. Don’t rush, if a group runs a little long that’s okay.</w:t>
       </w:r>
       <w:r>
         <w:rPr>
@@ -2805,6 +2849,46 @@
         </w:rPr>
         <w:lastRenderedPageBreak/>
         <w:t>LARGE GROUP ACTIVITY</w:t>
+      </w:r>
+    </w:p>
+    <w:p>
+      <w:pPr>
+        <w:rPr>
+          <w:rFonts w:ascii="Arial Black" w:hAnsi="Arial Black"/>
+          <w:b/>
+          <w:sz w:val="28"/>
+        </w:rPr>
+      </w:pPr>
+      <w:r>
+        <w:rPr>
+          <w:i/>
+          <w:iCs/>
+          <w:highlight w:val="yellow"/>
+        </w:rPr>
+        <w:t>REVIEW FOLLOWING</w:t>
+      </w:r>
+      <w:r>
+        <w:rPr>
+          <w:i/>
+          <w:iCs/>
+        </w:rPr>
+        <w:t xml:space="preserve"> Game </w:t>
+      </w:r>
+      <w:proofErr w:type="gramStart"/>
+      <w:r>
+        <w:rPr>
+          <w:i/>
+          <w:iCs/>
+        </w:rPr>
+        <w:t>ideas, and</w:t>
+      </w:r>
+      <w:proofErr w:type="gramEnd"/>
+      <w:r>
+        <w:rPr>
+          <w:i/>
+          <w:iCs/>
+        </w:rPr>
+        <w:t xml:space="preserve"> pick one or come up with another. Remove any games not in use</w:t>
       </w:r>
     </w:p>
     <w:p>
@@ -3004,6 +3088,36 @@
           <w:szCs w:val="32"/>
         </w:rPr>
         <w:t xml:space="preserve"> MINUTES</w:t>
+      </w:r>
+    </w:p>
+    <w:p>
+      <w:pPr>
+        <w:rPr>
+          <w:i/>
+          <w:iCs/>
+        </w:rPr>
+      </w:pPr>
+      <w:r>
+        <w:rPr>
+          <w:i/>
+          <w:iCs/>
+          <w:highlight w:val="yellow"/>
+        </w:rPr>
+        <w:t>REVIEW FOLLOWING</w:t>
+      </w:r>
+      <w:r>
+        <w:rPr>
+          <w:i/>
+          <w:iCs/>
+        </w:rPr>
+        <w:t xml:space="preserve">, update font size, </w:t>
+      </w:r>
+      <w:r>
+        <w:rPr>
+          <w:i/>
+          <w:iCs/>
+        </w:rPr>
+        <w:t>and delete this line</w:t>
       </w:r>
     </w:p>
     <w:p>
@@ -3532,7 +3646,7 @@
             </wp:anchor>
           </w:drawing>
         </mc:Choice>
-        <mc:Fallback xmlns:w16du="http://schemas.microsoft.com/office/word/2023/wordml/word16du" xmlns:a="http://schemas.openxmlformats.org/drawingml/2006/main">
+        <mc:Fallback xmlns:a="http://schemas.openxmlformats.org/drawingml/2006/main" xmlns:w16du="http://schemas.microsoft.com/office/word/2023/wordml/word16du">
           <w:pict>
             <v:group id="Group 13084" style="width:1pt;height:23.04pt;position:absolute;mso-position-horizontal-relative:page;mso-position-horizontal:absolute;margin-left:301.74pt;mso-position-vertical-relative:page;margin-top:61.7125pt;" coordsize="127,2926">
               <v:shape id="Shape 13085" style="position:absolute;width:0;height:2926;left:0;top:0;" coordsize="0,292608" path="m0,0l0,292608">
@@ -3637,7 +3751,7 @@
             </wp:anchor>
           </w:drawing>
         </mc:Choice>
-        <mc:Fallback xmlns:w16du="http://schemas.microsoft.com/office/word/2023/wordml/word16du" xmlns:a="http://schemas.openxmlformats.org/drawingml/2006/main">
+        <mc:Fallback xmlns:a="http://schemas.openxmlformats.org/drawingml/2006/main" xmlns:w16du="http://schemas.microsoft.com/office/word/2023/wordml/word16du">
           <w:pict>
             <v:group id="Group 13086" style="width:65.6pt;height:25.96pt;position:absolute;z-index:-2147483648;mso-position-horizontal-relative:page;mso-position-horizontal:absolute;margin-left:270.06pt;mso-position-vertical-relative:page;margin-top:85.7729pt;" coordsize="8331,3296">
               <v:shape id="Shape 13087" style="position:absolute;width:8331;height:3296;left:0;top:0;" coordsize="833120,329692" path="m0,329692l833120,329692l833120,0l0,0x">

</xml_diff>